<commit_message>
Fix RA Session Date on Syllabus
</commit_message>
<xml_diff>
--- a/syllabus512-19.docx
+++ b/syllabus512-19.docx
@@ -422,8 +422,6 @@
       <w:r>
         <w:t>czr93@psu.edu</w:t>
       </w:r>
-      <w:bookmarkStart w:id="0" w:name="_GoBack"/>
-      <w:bookmarkEnd w:id="0"/>
     </w:p>
     <w:p>
       <w:pPr>
@@ -810,10 +808,21 @@
           <w:sz w:val="22"/>
           <w:szCs w:val="22"/>
         </w:rPr>
-        <w:t xml:space="preserve">breakout session on </w:t>
-      </w:r>
-      <w:r>
-        <w:rPr>
+        <w:t>breakout session on</w:t>
+      </w:r>
+      <w:r>
+        <w:rPr>
+          <w:b/>
+          <w:bCs/>
+          <w:sz w:val="22"/>
+          <w:szCs w:val="22"/>
+        </w:rPr>
+        <w:t xml:space="preserve"> </w:t>
+      </w:r>
+      <w:r>
+        <w:rPr>
+          <w:b/>
+          <w:bCs/>
           <w:sz w:val="22"/>
           <w:szCs w:val="22"/>
         </w:rPr>
@@ -821,20 +830,26 @@
       </w:r>
       <w:r>
         <w:rPr>
-          <w:sz w:val="22"/>
-          <w:szCs w:val="22"/>
-        </w:rPr>
-        <w:t>, August 2</w:t>
-      </w:r>
-      <w:r>
-        <w:rPr>
-          <w:sz w:val="22"/>
-          <w:szCs w:val="22"/>
-        </w:rPr>
-        <w:t>8</w:t>
-      </w:r>
-      <w:r>
-        <w:rPr>
+          <w:b/>
+          <w:bCs/>
+          <w:sz w:val="22"/>
+          <w:szCs w:val="22"/>
+        </w:rPr>
+        <w:t xml:space="preserve">, </w:t>
+      </w:r>
+      <w:r>
+        <w:rPr>
+          <w:b/>
+          <w:bCs/>
+          <w:sz w:val="22"/>
+          <w:szCs w:val="22"/>
+        </w:rPr>
+        <w:t>September 4</w:t>
+      </w:r>
+      <w:r>
+        <w:rPr>
+          <w:b/>
+          <w:bCs/>
           <w:sz w:val="22"/>
           <w:szCs w:val="22"/>
         </w:rPr>
@@ -842,6 +857,8 @@
       </w:r>
       <w:r>
         <w:rPr>
+          <w:b/>
+          <w:bCs/>
           <w:sz w:val="22"/>
           <w:szCs w:val="22"/>
         </w:rPr>
@@ -849,6 +866,8 @@
       </w:r>
       <w:r>
         <w:rPr>
+          <w:b/>
+          <w:bCs/>
           <w:sz w:val="22"/>
           <w:szCs w:val="22"/>
         </w:rPr>
@@ -856,6 +875,8 @@
       </w:r>
       <w:r>
         <w:rPr>
+          <w:b/>
+          <w:bCs/>
           <w:sz w:val="22"/>
           <w:szCs w:val="22"/>
         </w:rPr>
@@ -863,6 +884,8 @@
       </w:r>
       <w:r>
         <w:rPr>
+          <w:b/>
+          <w:bCs/>
           <w:sz w:val="22"/>
           <w:szCs w:val="22"/>
         </w:rPr>
@@ -870,6 +893,8 @@
       </w:r>
       <w:r>
         <w:rPr>
+          <w:b/>
+          <w:bCs/>
           <w:sz w:val="22"/>
           <w:szCs w:val="22"/>
         </w:rPr>
@@ -877,6 +902,8 @@
       </w:r>
       <w:r>
         <w:rPr>
+          <w:b/>
+          <w:bCs/>
           <w:sz w:val="22"/>
           <w:szCs w:val="22"/>
         </w:rPr>
@@ -915,7 +942,16 @@
           <w:sz w:val="22"/>
           <w:szCs w:val="22"/>
         </w:rPr>
-        <w:t>The computational</w:t>
+        <w:t>The computat</w:t>
+      </w:r>
+      <w:bookmarkStart w:id="0" w:name="_GoBack"/>
+      <w:bookmarkEnd w:id="0"/>
+      <w:r>
+        <w:rPr>
+          <w:sz w:val="22"/>
+          <w:szCs w:val="22"/>
+        </w:rPr>
+        <w:t>ional</w:t>
       </w:r>
       <w:r>
         <w:rPr>
@@ -3289,7 +3325,7 @@
       </w:pPr>
     </w:pPrDefault>
   </w:docDefaults>
-  <w:latentStyles w:defLockedState="0" w:defUIPriority="99" w:defSemiHidden="0" w:defUnhideWhenUsed="0" w:defQFormat="0" w:count="375">
+  <w:latentStyles w:defLockedState="0" w:defUIPriority="99" w:defSemiHidden="0" w:defUnhideWhenUsed="0" w:defQFormat="0" w:count="377">
     <w:lsdException w:name="Normal" w:uiPriority="0" w:qFormat="1"/>
     <w:lsdException w:name="heading 1" w:uiPriority="9" w:qFormat="1"/>
     <w:lsdException w:name="heading 2" w:semiHidden="1" w:uiPriority="9" w:unhideWhenUsed="1" w:qFormat="1"/>
@@ -3395,7 +3431,6 @@
     <w:lsdException w:name="HTML Sample" w:semiHidden="1" w:unhideWhenUsed="1"/>
     <w:lsdException w:name="HTML Typewriter" w:semiHidden="1" w:unhideWhenUsed="1"/>
     <w:lsdException w:name="HTML Variable" w:semiHidden="1" w:unhideWhenUsed="1"/>
-    <w:lsdException w:name="Normal Table" w:semiHidden="1" w:unhideWhenUsed="1"/>
     <w:lsdException w:name="annotation subject" w:semiHidden="1" w:unhideWhenUsed="1"/>
     <w:lsdException w:name="No List" w:semiHidden="1" w:unhideWhenUsed="1"/>
     <w:lsdException w:name="Outline List 1" w:semiHidden="1" w:unhideWhenUsed="1"/>
@@ -3441,11 +3476,9 @@
     <w:lsdException w:name="Table Subtle 1" w:semiHidden="1" w:unhideWhenUsed="1"/>
     <w:lsdException w:name="Table Subtle 2" w:semiHidden="1" w:unhideWhenUsed="1"/>
     <w:lsdException w:name="Table Web 1" w:semiHidden="1" w:unhideWhenUsed="1"/>
-    <w:lsdException w:name="Table Web 2" w:semiHidden="1" w:unhideWhenUsed="1"/>
     <w:lsdException w:name="Table Web 3" w:semiHidden="1" w:unhideWhenUsed="1"/>
     <w:lsdException w:name="Balloon Text" w:semiHidden="1" w:unhideWhenUsed="1"/>
     <w:lsdException w:name="Table Grid" w:uiPriority="59"/>
-    <w:lsdException w:name="Table Theme" w:semiHidden="1" w:unhideWhenUsed="1"/>
     <w:lsdException w:name="Placeholder Text" w:semiHidden="1"/>
     <w:lsdException w:name="No Spacing" w:uiPriority="1" w:qFormat="1"/>
     <w:lsdException w:name="Light Shading" w:uiPriority="60"/>
@@ -3663,6 +3696,8 @@
     <w:lsdException w:name="List Table 7 Colorful Accent 6" w:uiPriority="52"/>
     <w:lsdException w:name="Mention" w:semiHidden="1" w:unhideWhenUsed="1"/>
     <w:lsdException w:name="Smart Hyperlink" w:semiHidden="1" w:unhideWhenUsed="1"/>
+    <w:lsdException w:name="Smart Link" w:semiHidden="1" w:unhideWhenUsed="1"/>
+    <w:lsdException w:name="Smart Link Error" w:semiHidden="1" w:unhideWhenUsed="1"/>
   </w:latentStyles>
   <w:style w:type="paragraph" w:default="1" w:styleId="Normal">
     <w:name w:val="Normal"/>

</xml_diff>